<commit_message>
Winner winner chicken dinner
</commit_message>
<xml_diff>
--- a/Project_Management_1/ManageProject_AT1.docx
+++ b/Project_Management_1/ManageProject_AT1.docx
@@ -111,15 +111,7 @@
         <w:t>uilder</w:t>
       </w:r>
       <w:r>
-        <w:t xml:space="preserve"> to streamline our construction of the application’s GUI and to allow us to utilise FXML as our primary method of coding the aforementioned GUI. MYQSL Workbench to construct an ER Diagram for our applications database and to assist with our databases construction. </w:t>
-      </w:r>
-      <w:proofErr w:type="spellStart"/>
-      <w:r>
-        <w:t>MediBang</w:t>
-      </w:r>
-      <w:proofErr w:type="spellEnd"/>
-      <w:r>
-        <w:t xml:space="preserve"> Paint Pro to create icons and banners for the various pages and buttons contained within the app. Skype, to serve as a pint of communication for the team to conduct meetings and discuss issues and ideas that may occur throughout the projects lifetime and finally a web browser to gather data, research and to act as a point of connection to our client and manager through the use of email.</w:t>
+        <w:t xml:space="preserve"> to streamline our construction of the application’s GUI and to allow us to utilise FXML as our primary method of coding the aforementioned GUI. MYQSL Workbench to construct an ER Diagram for our applications database and to assist with our databases construction. MediBang Paint Pro to create icons and banners for the various pages and buttons contained within the app. Skype, to serve as a pint of communication for the team to conduct meetings and discuss issues and ideas that may occur throughout the projects lifetime and finally a web browser to gather data, research and to act as a point of connection to our client and manager through the use of email.</w:t>
       </w:r>
     </w:p>
     <w:p>
@@ -355,15 +347,7 @@
         <w:spacing w:after="0" w:line="240" w:lineRule="auto"/>
       </w:pPr>
       <w:r>
-        <w:t xml:space="preserve">Mitchell Stone, Matteo </w:t>
-      </w:r>
-      <w:proofErr w:type="spellStart"/>
-      <w:r>
-        <w:t>Baldini</w:t>
-      </w:r>
-      <w:proofErr w:type="spellEnd"/>
-      <w:r>
-        <w:t>, Jake Smith, Dion Bird</w:t>
+        <w:t>Mitchell Stone, Matteo Baldini, Jake Smith, Dion Bird</w:t>
       </w:r>
     </w:p>
     <w:p>
@@ -627,6 +611,24 @@
         <w:t xml:space="preserve"> ER Diagram</w:t>
       </w:r>
     </w:p>
+    <w:p>
+      <w:pPr>
+        <w:rPr>
+          <w:sz w:val="24"/>
+          <w:szCs w:val="32"/>
+        </w:rPr>
+      </w:pPr>
+      <w:r>
+        <w:rPr>
+          <w:sz w:val="24"/>
+          <w:szCs w:val="32"/>
+        </w:rPr>
+        <w:lastRenderedPageBreak/>
+        <w:t>See attached ER diagram.</w:t>
+      </w:r>
+      <w:bookmarkStart w:id="0" w:name="_GoBack"/>
+      <w:bookmarkEnd w:id="0"/>
+    </w:p>
     <w:p/>
     <w:p>
       <w:r>
@@ -790,7 +792,11 @@
         <w:t xml:space="preserve">We will be using the waterfall methodology. We believe the waterfall methodology is the most appropriate methodology for this project because it helps ensure that no task/stage is missed/skipped and that the project is running on time and that tasks are being completed by their estimated end time. </w:t>
       </w:r>
       <w:r>
-        <w:t>The waterfall methodology is also chosen as it can be adapted into a Gantt chart and can easily be created with Microsoft Project which has a whole host of other features to help with project management.</w:t>
+        <w:t xml:space="preserve">The waterfall methodology is also chosen as it can be adapted into a Gantt </w:t>
+      </w:r>
+      <w:r>
+        <w:lastRenderedPageBreak/>
+        <w:t>chart and can easily be created with Microsoft Project which has a whole host of other features to help with project management.</w:t>
       </w:r>
       <w:r>
         <w:t xml:space="preserve"> The process for the usage of the course code control is as follows.</w:t>
@@ -805,7 +811,6 @@
         </w:numPr>
       </w:pPr>
       <w:r>
-        <w:lastRenderedPageBreak/>
         <w:t>Fetch. (Gets the current status of all the branches)</w:t>
       </w:r>
     </w:p>
@@ -882,11 +887,9 @@
       </w:r>
     </w:p>
     <w:p>
-      <w:pPr>
-        <w:rPr>
-          <w:b/>
-        </w:rPr>
-      </w:pPr>
+      <w:r>
+        <w:t>See MS Project file attached.</w:t>
+      </w:r>
     </w:p>
     <w:p>
       <w:pPr>
@@ -1028,109 +1031,201 @@
     </w:p>
     <w:p>
       <w:r>
+        <w:lastRenderedPageBreak/>
         <w:t>The pros of using MS Project are that it provides a simple interface laced with complex tools, allowing for the creation of intricate graphs and detailed diagrams with the use of simple inputs.</w:t>
       </w:r>
     </w:p>
     <w:p>
       <w:r>
+        <w:t>MS Project also has the added benefit of being able to formulate a Gantt chart among other various charts through the use of the Information inputted by the user about how long each task may take and who will undertake each task. MS Project will also highlight instances where a person is allocated two different tasks at the same time.</w:t>
+      </w:r>
+    </w:p>
+    <w:p>
+      <w:r>
+        <w:t>The cons of MS Project are that such a detailed management tool is not entirely possible to follow for a first venture into a project such as this one. As the project’s scope evolved and narrowed and our understanding became clearer the MS Project file we had made at the beginning of the project had quickly become outdated as new tasks appeared and old ones become redundant and or irrelevant.</w:t>
+      </w:r>
+    </w:p>
+    <w:p>
+      <w:r>
+        <w:t>The pros of using Source</w:t>
+      </w:r>
+      <w:r>
+        <w:t>-</w:t>
+      </w:r>
+      <w:r>
+        <w:t>Tree are that it has a clean interface and that it allows us to track the projects progress and the contributions and work done by each member and at what time those contributions were done. It also has the added advantage of showing us when conflicts in code appear and what code had been added and removed with each update and the files that are subsequently edited because of those changes.</w:t>
+      </w:r>
+    </w:p>
+    <w:p>
+      <w:r>
+        <w:t>The cons of using Source</w:t>
+      </w:r>
+      <w:r>
+        <w:t>-</w:t>
+      </w:r>
+      <w:r>
+        <w:t>Tree are that it is relatively complex to use and hard to wrap ones head around. It is quite easy to get lost in the actions of fetching, pushing and pulling. Issues can sometimes occur if these actions are done incorrectly. The easiest mistake to make is to perform these actions in the wrong order. Some actions also have prerequisites that must be completed before they can take place which can sometimes but rarely hinder the debugging process when you can’t identify the issue at hand.</w:t>
+      </w:r>
+    </w:p>
+    <w:p/>
+    <w:p>
+      <w:r>
+        <w:t xml:space="preserve">If we were to use these tools in the future they would not have so many cons and would most likely be much more effective tools than what they were this time round. The experienced gained from this project and the experience that can be gained by research will allow us to possibly use these tools to their full extent with minor complications in the future. </w:t>
+      </w:r>
+    </w:p>
+    <w:p>
+      <w:r>
+        <w:rPr>
+          <w:b/>
+          <w:sz w:val="32"/>
+          <w:szCs w:val="32"/>
+        </w:rPr>
+        <w:t>Section</w:t>
+      </w:r>
+      <w:r>
+        <w:rPr>
+          <w:b/>
+          <w:sz w:val="32"/>
+          <w:szCs w:val="32"/>
+        </w:rPr>
+        <w:t xml:space="preserve"> </w:t>
+      </w:r>
+      <w:r>
+        <w:rPr>
+          <w:b/>
+          <w:sz w:val="32"/>
+          <w:szCs w:val="32"/>
+        </w:rPr>
+        <w:t>12:</w:t>
+      </w:r>
+      <w:r>
+        <w:rPr>
+          <w:b/>
+          <w:sz w:val="32"/>
+          <w:szCs w:val="32"/>
+        </w:rPr>
+        <w:t xml:space="preserve"> References</w:t>
+      </w:r>
+    </w:p>
+    <w:p>
+      <w:r>
+        <w:t xml:space="preserve">Skype: </w:t>
+      </w:r>
+      <w:hyperlink r:id="rId5" w:history="1">
+        <w:r>
+          <w:rPr>
+            <w:rStyle w:val="Hyperlink"/>
+          </w:rPr>
+          <w:t>https://www.skype.com/en/</w:t>
+        </w:r>
+      </w:hyperlink>
+    </w:p>
+    <w:p>
+      <w:r>
+        <w:t xml:space="preserve">GitHub: </w:t>
+      </w:r>
+      <w:hyperlink r:id="rId6" w:history="1">
+        <w:r>
+          <w:rPr>
+            <w:rStyle w:val="Hyperlink"/>
+          </w:rPr>
+          <w:t>https://github.com/Mitchell-Stone/Team_Project</w:t>
+        </w:r>
+      </w:hyperlink>
+    </w:p>
+    <w:p>
+      <w:proofErr w:type="spellStart"/>
+      <w:r>
+        <w:t>SourceTree</w:t>
+      </w:r>
+      <w:proofErr w:type="spellEnd"/>
+      <w:r>
+        <w:t xml:space="preserve">: </w:t>
+      </w:r>
+      <w:hyperlink r:id="rId7" w:history="1">
+        <w:r>
+          <w:rPr>
+            <w:rStyle w:val="Hyperlink"/>
+          </w:rPr>
+          <w:t>https://www.sourcetreeapp.com/</w:t>
+        </w:r>
+      </w:hyperlink>
+    </w:p>
+    <w:p>
+      <w:r>
+        <w:t xml:space="preserve">MS Projects: </w:t>
+      </w:r>
+      <w:r>
+        <w:t>https://www.microsoft.com/en-au/</w:t>
+      </w:r>
+    </w:p>
+    <w:p>
+      <w:r>
+        <w:t>Sketch.io: https://Sketch.io</w:t>
+      </w:r>
+    </w:p>
+    <w:p>
+      <w:r>
+        <w:t xml:space="preserve">Google Drive: </w:t>
+      </w:r>
+      <w:r>
+        <w:t>https://www.google.com/drive/</w:t>
+      </w:r>
+    </w:p>
+    <w:p>
+      <w:r>
+        <w:t xml:space="preserve">NetBeans: </w:t>
+      </w:r>
+      <w:r>
+        <w:t>https://netbeans.org/</w:t>
+      </w:r>
+    </w:p>
+    <w:p>
+      <w:r>
+        <w:t xml:space="preserve">XAMPP: </w:t>
+      </w:r>
+      <w:r>
+        <w:t>https://www.apachefriends.org/index.html</w:t>
+      </w:r>
+    </w:p>
+    <w:p>
+      <w:pPr>
+        <w:rPr>
+          <w:b/>
+          <w:sz w:val="32"/>
+          <w:szCs w:val="32"/>
+        </w:rPr>
+      </w:pPr>
+      <w:r>
+        <w:rPr>
+          <w:b/>
+          <w:sz w:val="32"/>
+          <w:szCs w:val="32"/>
+        </w:rPr>
+        <w:t>Section 13:</w:t>
+      </w:r>
+      <w:r>
+        <w:rPr>
+          <w:b/>
+          <w:sz w:val="32"/>
+          <w:szCs w:val="32"/>
+        </w:rPr>
+        <w:t xml:space="preserve"> Project Manager Sign-Off</w:t>
+      </w:r>
+    </w:p>
+    <w:p>
+      <w:pPr>
+        <w:rPr>
+          <w:sz w:val="20"/>
+        </w:rPr>
+      </w:pPr>
+      <w:r>
+        <w:rPr>
+          <w:sz w:val="28"/>
+          <w:szCs w:val="32"/>
+        </w:rPr>
         <w:lastRenderedPageBreak/>
-        <w:t>MS Project also has the added benefit of being able to formulate a Gantt chart among other various charts through the use of the Information inputted by the user about how long each task may take and who will undertake each task. MS Project will also highlight instances where a person is allocated two different tasks at the same time.</w:t>
-      </w:r>
-    </w:p>
-    <w:p>
-      <w:r>
-        <w:t>The cons of MS Project are that such a detailed management tool is not entirely possible to follow for a first venture into a project such as this one. As the project’s scope evolved and narrowed and our understanding became clearer the MS Project file we had made at the beginning of the project had quickly become outdated as new tasks appeared and old ones become redundant and or irrelevant.</w:t>
-      </w:r>
-    </w:p>
-    <w:p>
-      <w:r>
-        <w:t>The pros of using Source</w:t>
-      </w:r>
-      <w:r>
-        <w:t>-</w:t>
-      </w:r>
-      <w:r>
-        <w:t>Tree are that it has a clean interface and that it allows us to track the projects progress and the contributions and work done by each member and at what time those contributions were done. It also has the added advantage of showing us when conflicts in code appear and what code had been added and removed with each update and the files that are subsequently edited because of those changes.</w:t>
-      </w:r>
-    </w:p>
-    <w:p>
-      <w:r>
-        <w:t>The cons of using Source</w:t>
-      </w:r>
-      <w:r>
-        <w:t>-</w:t>
-      </w:r>
-      <w:r>
-        <w:t>Tree are that it is relatively complex to use and hard to wrap ones head around. It is quite easy to get lost in the actions of fetching, pushing and pulling. Issues can sometimes occur if these actions are done incorrectly. The easiest mistake to make is to perform these actions in the wrong order. Some actions also have prerequisites that must be completed before they can take place which can sometimes but rarely hinder the debugging process when you can’t identify the issue at hand.</w:t>
-      </w:r>
-    </w:p>
-    <w:p/>
-    <w:p>
-      <w:r>
-        <w:t xml:space="preserve">If we were to use these tools in the future they would not have so many cons and would most likely be much more effective tools than what they were this time round. The experienced gained from this project and the experience that can be gained by research will allow us to possibly use these tools to their full extent with minor complications in the future. </w:t>
-      </w:r>
-    </w:p>
-    <w:p>
-      <w:r>
-        <w:rPr>
-          <w:b/>
-          <w:sz w:val="32"/>
-          <w:szCs w:val="32"/>
-        </w:rPr>
-        <w:t>Section</w:t>
-      </w:r>
-      <w:r>
-        <w:rPr>
-          <w:b/>
-          <w:sz w:val="32"/>
-          <w:szCs w:val="32"/>
-        </w:rPr>
-        <w:t xml:space="preserve"> </w:t>
-      </w:r>
-      <w:r>
-        <w:rPr>
-          <w:b/>
-          <w:sz w:val="32"/>
-          <w:szCs w:val="32"/>
-        </w:rPr>
-        <w:t>12:</w:t>
-      </w:r>
-      <w:r>
-        <w:rPr>
-          <w:b/>
-          <w:sz w:val="32"/>
-          <w:szCs w:val="32"/>
-        </w:rPr>
-        <w:t xml:space="preserve"> References</w:t>
-      </w:r>
-    </w:p>
-    <w:p/>
-    <w:p>
-      <w:r>
-        <w:rPr>
-          <w:b/>
-          <w:sz w:val="32"/>
-          <w:szCs w:val="32"/>
-        </w:rPr>
-        <w:t>Section 13:</w:t>
-      </w:r>
-      <w:r>
-        <w:rPr>
-          <w:b/>
-          <w:sz w:val="32"/>
-          <w:szCs w:val="32"/>
-        </w:rPr>
-        <w:t xml:space="preserve"> Project Manage</w:t>
-      </w:r>
-      <w:bookmarkStart w:id="0" w:name="_GoBack"/>
-      <w:bookmarkEnd w:id="0"/>
-      <w:r>
-        <w:rPr>
-          <w:b/>
-          <w:sz w:val="32"/>
-          <w:szCs w:val="32"/>
-        </w:rPr>
-        <w:t>r Sign-Off</w:t>
+        <w:t>See attached files.</w:t>
       </w:r>
     </w:p>
     <w:sectPr>
@@ -1781,6 +1876,17 @@
       <w:lang w:eastAsia="en-AU"/>
     </w:rPr>
   </w:style>
+  <w:style w:type="character" w:styleId="Hyperlink">
+    <w:name w:val="Hyperlink"/>
+    <w:basedOn w:val="DefaultParagraphFont"/>
+    <w:uiPriority w:val="99"/>
+    <w:unhideWhenUsed/>
+    <w:rsid w:val="00DE5B47"/>
+    <w:rPr>
+      <w:color w:val="0563C1" w:themeColor="hyperlink"/>
+      <w:u w:val="single"/>
+    </w:rPr>
+  </w:style>
 </w:styles>
 </file>
 

</xml_diff>